<commit_message>
added functional to page "change Vacancy"
Частично сделано
</commit_message>
<xml_diff>
--- a/plan_rabot_Ostankova_Borisov_Danilenko.docx
+++ b/plan_rabot_Ostankova_Borisov_Danilenko.docx
@@ -10,15 +10,15 @@
         <w:tblLook w:val="04A0"/>
       </w:tblPr>
       <w:tblGrid>
-        <w:gridCol w:w="1056"/>
-        <w:gridCol w:w="3839"/>
-        <w:gridCol w:w="1858"/>
-        <w:gridCol w:w="1794"/>
+        <w:gridCol w:w="1174"/>
+        <w:gridCol w:w="3671"/>
+        <w:gridCol w:w="1955"/>
+        <w:gridCol w:w="1973"/>
       </w:tblGrid>
       <w:tr>
         <w:tc>
           <w:tcPr>
-            <w:tcW w:w="1056" w:type="dxa"/>
+            <w:tcW w:w="1174" w:type="dxa"/>
           </w:tcPr>
           <w:p>
             <w:pPr>
@@ -28,11 +28,14 @@
                 <w:numId w:val="0"/>
               </w:numPr>
             </w:pPr>
+            <w:r>
+              <w:t>Дата сдачи работы</w:t>
+            </w:r>
           </w:p>
         </w:tc>
         <w:tc>
           <w:tcPr>
-            <w:tcW w:w="3839" w:type="dxa"/>
+            <w:tcW w:w="3671" w:type="dxa"/>
           </w:tcPr>
           <w:p>
             <w:pPr>
@@ -57,7 +60,7 @@
         </w:tc>
         <w:tc>
           <w:tcPr>
-            <w:tcW w:w="1858" w:type="dxa"/>
+            <w:tcW w:w="1955" w:type="dxa"/>
           </w:tcPr>
           <w:p>
             <w:pPr>
@@ -82,7 +85,7 @@
         </w:tc>
         <w:tc>
           <w:tcPr>
-            <w:tcW w:w="1794" w:type="dxa"/>
+            <w:tcW w:w="1973" w:type="dxa"/>
           </w:tcPr>
           <w:p>
             <w:pPr>
@@ -109,7 +112,7 @@
       <w:tr>
         <w:tc>
           <w:tcPr>
-            <w:tcW w:w="1056" w:type="dxa"/>
+            <w:tcW w:w="1174" w:type="dxa"/>
           </w:tcPr>
           <w:p>
             <w:pPr>
@@ -133,7 +136,7 @@
         </w:tc>
         <w:tc>
           <w:tcPr>
-            <w:tcW w:w="3839" w:type="dxa"/>
+            <w:tcW w:w="3671" w:type="dxa"/>
           </w:tcPr>
           <w:p>
             <w:pPr>
@@ -255,7 +258,7 @@
         </w:tc>
         <w:tc>
           <w:tcPr>
-            <w:tcW w:w="1858" w:type="dxa"/>
+            <w:tcW w:w="1955" w:type="dxa"/>
           </w:tcPr>
           <w:p>
             <w:pPr>
@@ -274,20 +277,47 @@
                 <w:rFonts w:ascii="Times New Roman" w:hAnsi="Times New Roman" w:cs="Times New Roman"/>
                 <w:sz w:val="24"/>
               </w:rPr>
-              <w:t>Создание БД</w:t>
-            </w:r>
-            <w:r>
-              <w:rPr>
-                <w:rFonts w:ascii="Times New Roman" w:hAnsi="Times New Roman" w:cs="Times New Roman"/>
-                <w:sz w:val="24"/>
-              </w:rPr>
-              <w:t xml:space="preserve"> </w:t>
+              <w:t xml:space="preserve">Создание </w:t>
+            </w:r>
+            <w:r>
+              <w:rPr>
+                <w:rFonts w:ascii="Times New Roman" w:hAnsi="Times New Roman" w:cs="Times New Roman"/>
+                <w:sz w:val="24"/>
+              </w:rPr>
+              <w:t xml:space="preserve">таблиц </w:t>
+            </w:r>
+            <w:r>
+              <w:rPr>
+                <w:rFonts w:ascii="Times New Roman" w:hAnsi="Times New Roman" w:cs="Times New Roman"/>
+                <w:sz w:val="24"/>
+              </w:rPr>
+              <w:t>БД</w:t>
+            </w:r>
+          </w:p>
+          <w:p>
+            <w:pPr>
+              <w:pStyle w:val="1"/>
+              <w:numPr>
+                <w:ilvl w:val="0"/>
+                <w:numId w:val="0"/>
+              </w:numPr>
+              <w:rPr>
+                <w:rFonts w:ascii="Times New Roman" w:hAnsi="Times New Roman" w:cs="Times New Roman"/>
+                <w:sz w:val="24"/>
+              </w:rPr>
+            </w:pPr>
+            <w:r>
+              <w:rPr>
+                <w:rFonts w:ascii="Times New Roman" w:hAnsi="Times New Roman" w:cs="Times New Roman"/>
+                <w:sz w:val="24"/>
+              </w:rPr>
+              <w:t>Заполнение нужных для проверки данных записей</w:t>
             </w:r>
           </w:p>
         </w:tc>
         <w:tc>
           <w:tcPr>
-            <w:tcW w:w="1794" w:type="dxa"/>
+            <w:tcW w:w="1973" w:type="dxa"/>
           </w:tcPr>
           <w:p>
             <w:pPr>
@@ -329,7 +359,7 @@
       <w:tr>
         <w:tc>
           <w:tcPr>
-            <w:tcW w:w="1056" w:type="dxa"/>
+            <w:tcW w:w="1174" w:type="dxa"/>
           </w:tcPr>
           <w:p>
             <w:pPr>
@@ -354,7 +384,7 @@
         </w:tc>
         <w:tc>
           <w:tcPr>
-            <w:tcW w:w="3839" w:type="dxa"/>
+            <w:tcW w:w="3671" w:type="dxa"/>
           </w:tcPr>
           <w:p>
             <w:pPr>
@@ -554,7 +584,7 @@
         </w:tc>
         <w:tc>
           <w:tcPr>
-            <w:tcW w:w="1858" w:type="dxa"/>
+            <w:tcW w:w="1955" w:type="dxa"/>
           </w:tcPr>
           <w:p>
             <w:pPr>
@@ -573,13 +603,20 @@
                 <w:rFonts w:ascii="Times New Roman" w:hAnsi="Times New Roman" w:cs="Times New Roman"/>
                 <w:sz w:val="24"/>
               </w:rPr>
-              <w:t>Заполнение БД данными, создание связей таблиц Подключение БД</w:t>
+              <w:t>создание связей таблиц</w:t>
+            </w:r>
+            <w:r>
+              <w:rPr>
+                <w:rFonts w:ascii="Times New Roman" w:hAnsi="Times New Roman" w:cs="Times New Roman"/>
+                <w:sz w:val="24"/>
+              </w:rPr>
+              <w:t xml:space="preserve"> и Подключение БД</w:t>
             </w:r>
           </w:p>
         </w:tc>
         <w:tc>
           <w:tcPr>
-            <w:tcW w:w="1794" w:type="dxa"/>
+            <w:tcW w:w="1973" w:type="dxa"/>
           </w:tcPr>
           <w:p>
             <w:pPr>
@@ -590,15 +627,16 @@
               </w:numPr>
               <w:rPr>
                 <w:rFonts w:ascii="Times New Roman" w:hAnsi="Times New Roman" w:cs="Times New Roman"/>
-                <w:sz w:val="24"/>
-              </w:rPr>
-            </w:pPr>
-            <w:r>
-              <w:rPr>
-                <w:rFonts w:ascii="Times New Roman" w:hAnsi="Times New Roman" w:cs="Times New Roman"/>
-                <w:sz w:val="24"/>
-              </w:rPr>
-              <w:t>Реализовать функционал Авторизация</w:t>
+                <w:color w:val="FF0000"/>
+                <w:sz w:val="24"/>
+              </w:rPr>
+            </w:pPr>
+            <w:r>
+              <w:rPr>
+                <w:rFonts w:ascii="Times New Roman" w:hAnsi="Times New Roman" w:cs="Times New Roman"/>
+                <w:sz w:val="24"/>
+              </w:rPr>
+              <w:t>Вывод данных в личный кабинет личного кабинета</w:t>
             </w:r>
           </w:p>
         </w:tc>
@@ -606,7 +644,7 @@
       <w:tr>
         <w:tc>
           <w:tcPr>
-            <w:tcW w:w="1056" w:type="dxa"/>
+            <w:tcW w:w="1174" w:type="dxa"/>
           </w:tcPr>
           <w:p>
             <w:pPr>
@@ -631,7 +669,7 @@
         </w:tc>
         <w:tc>
           <w:tcPr>
-            <w:tcW w:w="3839" w:type="dxa"/>
+            <w:tcW w:w="3671" w:type="dxa"/>
           </w:tcPr>
           <w:p>
             <w:pPr>
@@ -642,110 +680,146 @@
               </w:numPr>
               <w:rPr>
                 <w:rFonts w:ascii="Times New Roman" w:hAnsi="Times New Roman" w:cs="Times New Roman"/>
-                <w:sz w:val="24"/>
-              </w:rPr>
-            </w:pPr>
-            <w:r>
-              <w:rPr>
-                <w:rFonts w:ascii="Times New Roman" w:hAnsi="Times New Roman" w:cs="Times New Roman"/>
-                <w:sz w:val="24"/>
-              </w:rPr>
-              <w:t xml:space="preserve">Верстка страниц группы «Приказы» </w:t>
-            </w:r>
-          </w:p>
-          <w:p>
-            <w:pPr>
-              <w:pStyle w:val="1"/>
-              <w:numPr>
-                <w:ilvl w:val="0"/>
-                <w:numId w:val="4"/>
-              </w:numPr>
-              <w:rPr>
-                <w:rFonts w:ascii="Times New Roman" w:hAnsi="Times New Roman" w:cs="Times New Roman"/>
-                <w:sz w:val="24"/>
-              </w:rPr>
-            </w:pPr>
-            <w:r>
-              <w:rPr>
-                <w:rFonts w:ascii="Times New Roman" w:hAnsi="Times New Roman" w:cs="Times New Roman"/>
-                <w:sz w:val="24"/>
-              </w:rPr>
-              <w:t xml:space="preserve">Приказы </w:t>
-            </w:r>
-            <w:r>
-              <w:rPr>
-                <w:rFonts w:ascii="Times New Roman" w:hAnsi="Times New Roman" w:cs="Times New Roman"/>
-                <w:sz w:val="24"/>
-              </w:rPr>
-              <w:t>–</w:t>
-            </w:r>
-            <w:r>
-              <w:rPr>
-                <w:rFonts w:ascii="Times New Roman" w:hAnsi="Times New Roman" w:cs="Times New Roman"/>
-                <w:sz w:val="24"/>
-              </w:rPr>
-              <w:t xml:space="preserve"> группа</w:t>
-            </w:r>
-          </w:p>
-          <w:p>
-            <w:pPr>
-              <w:pStyle w:val="1"/>
-              <w:numPr>
-                <w:ilvl w:val="0"/>
-                <w:numId w:val="4"/>
-              </w:numPr>
-              <w:rPr>
-                <w:rFonts w:ascii="Times New Roman" w:hAnsi="Times New Roman" w:cs="Times New Roman"/>
-                <w:sz w:val="24"/>
-              </w:rPr>
-            </w:pPr>
-            <w:r>
-              <w:rPr>
-                <w:rFonts w:ascii="Times New Roman" w:hAnsi="Times New Roman" w:cs="Times New Roman"/>
-                <w:sz w:val="24"/>
-              </w:rPr>
-              <w:t xml:space="preserve">Приказы </w:t>
-            </w:r>
-            <w:r>
-              <w:rPr>
-                <w:rFonts w:ascii="Times New Roman" w:hAnsi="Times New Roman" w:cs="Times New Roman"/>
-                <w:sz w:val="24"/>
-              </w:rPr>
-              <w:t>–</w:t>
-            </w:r>
-            <w:r>
-              <w:rPr>
-                <w:rFonts w:ascii="Times New Roman" w:hAnsi="Times New Roman" w:cs="Times New Roman"/>
-                <w:sz w:val="24"/>
-              </w:rPr>
-              <w:t xml:space="preserve"> список</w:t>
-            </w:r>
-          </w:p>
-          <w:p>
-            <w:pPr>
-              <w:pStyle w:val="1"/>
-              <w:numPr>
-                <w:ilvl w:val="0"/>
-                <w:numId w:val="0"/>
-              </w:numPr>
-              <w:ind w:left="720"/>
-              <w:rPr>
-                <w:rFonts w:ascii="Times New Roman" w:hAnsi="Times New Roman" w:cs="Times New Roman"/>
-                <w:sz w:val="24"/>
-              </w:rPr>
-            </w:pPr>
-            <w:r>
-              <w:rPr>
-                <w:rFonts w:ascii="Times New Roman" w:hAnsi="Times New Roman" w:cs="Times New Roman"/>
-                <w:sz w:val="24"/>
-              </w:rPr>
-              <w:t>Работодатели - список</w:t>
+                <w:color w:val="FF0000"/>
+                <w:sz w:val="24"/>
+              </w:rPr>
+            </w:pPr>
+            <w:r>
+              <w:rPr>
+                <w:rFonts w:ascii="Times New Roman" w:hAnsi="Times New Roman" w:cs="Times New Roman"/>
+                <w:color w:val="FF0000"/>
+                <w:sz w:val="24"/>
+              </w:rPr>
+              <w:t>Верстка страниц группы «Регистрация»:</w:t>
+            </w:r>
+          </w:p>
+          <w:p>
+            <w:pPr>
+              <w:pStyle w:val="1"/>
+              <w:numPr>
+                <w:ilvl w:val="0"/>
+                <w:numId w:val="5"/>
+              </w:numPr>
+              <w:rPr>
+                <w:rFonts w:ascii="Times New Roman" w:hAnsi="Times New Roman" w:cs="Times New Roman"/>
+                <w:color w:val="FF0000"/>
+                <w:sz w:val="24"/>
+              </w:rPr>
+            </w:pPr>
+            <w:r>
+              <w:rPr>
+                <w:rFonts w:ascii="Times New Roman" w:hAnsi="Times New Roman" w:cs="Times New Roman"/>
+                <w:color w:val="FF0000"/>
+                <w:sz w:val="24"/>
+              </w:rPr>
+              <w:t>Регистрация - выбор роли</w:t>
+            </w:r>
+          </w:p>
+          <w:p>
+            <w:pPr>
+              <w:pStyle w:val="1"/>
+              <w:numPr>
+                <w:ilvl w:val="0"/>
+                <w:numId w:val="5"/>
+              </w:numPr>
+              <w:rPr>
+                <w:rFonts w:ascii="Times New Roman" w:hAnsi="Times New Roman" w:cs="Times New Roman"/>
+                <w:color w:val="FF0000"/>
+                <w:sz w:val="24"/>
+              </w:rPr>
+            </w:pPr>
+            <w:r>
+              <w:rPr>
+                <w:rFonts w:ascii="Times New Roman" w:hAnsi="Times New Roman" w:cs="Times New Roman"/>
+                <w:color w:val="FF0000"/>
+                <w:sz w:val="24"/>
+              </w:rPr>
+              <w:t>Регистрация работодателя</w:t>
+            </w:r>
+          </w:p>
+          <w:p>
+            <w:pPr>
+              <w:pStyle w:val="1"/>
+              <w:numPr>
+                <w:ilvl w:val="0"/>
+                <w:numId w:val="5"/>
+              </w:numPr>
+              <w:rPr>
+                <w:rFonts w:ascii="Times New Roman" w:hAnsi="Times New Roman" w:cs="Times New Roman"/>
+                <w:color w:val="FF0000"/>
+                <w:sz w:val="24"/>
+              </w:rPr>
+            </w:pPr>
+            <w:r>
+              <w:rPr>
+                <w:rFonts w:ascii="Times New Roman" w:hAnsi="Times New Roman" w:cs="Times New Roman"/>
+                <w:color w:val="FF0000"/>
+                <w:sz w:val="24"/>
+              </w:rPr>
+              <w:t>Регистрация студента</w:t>
+            </w:r>
+          </w:p>
+          <w:p>
+            <w:pPr>
+              <w:pStyle w:val="1"/>
+              <w:numPr>
+                <w:ilvl w:val="0"/>
+                <w:numId w:val="0"/>
+              </w:numPr>
+              <w:ind w:left="792" w:hanging="432"/>
+              <w:rPr>
+                <w:rFonts w:ascii="Times New Roman" w:hAnsi="Times New Roman" w:cs="Times New Roman"/>
+                <w:sz w:val="24"/>
+              </w:rPr>
+            </w:pPr>
+          </w:p>
+          <w:p>
+            <w:pPr>
+              <w:pStyle w:val="1"/>
+              <w:numPr>
+                <w:ilvl w:val="0"/>
+                <w:numId w:val="9"/>
+              </w:numPr>
+              <w:rPr>
+                <w:rFonts w:ascii="Times New Roman" w:hAnsi="Times New Roman" w:cs="Times New Roman"/>
+                <w:sz w:val="24"/>
+              </w:rPr>
+            </w:pPr>
+            <w:r>
+              <w:rPr>
+                <w:rFonts w:ascii="Times New Roman" w:hAnsi="Times New Roman" w:cs="Times New Roman"/>
+                <w:color w:val="FF0000"/>
+                <w:sz w:val="24"/>
+              </w:rPr>
+              <w:t>Изменить вакансию</w:t>
+            </w:r>
+          </w:p>
+          <w:p>
+            <w:pPr>
+              <w:pStyle w:val="1"/>
+              <w:numPr>
+                <w:ilvl w:val="0"/>
+                <w:numId w:val="9"/>
+              </w:numPr>
+              <w:rPr>
+                <w:rFonts w:ascii="Times New Roman" w:hAnsi="Times New Roman" w:cs="Times New Roman"/>
+                <w:sz w:val="24"/>
+              </w:rPr>
+            </w:pPr>
+            <w:r>
+              <w:rPr>
+                <w:rFonts w:ascii="Times New Roman" w:hAnsi="Times New Roman" w:cs="Times New Roman"/>
+                <w:color w:val="FF0000"/>
+                <w:sz w:val="24"/>
+              </w:rPr>
+              <w:lastRenderedPageBreak/>
+              <w:t>Добавить вакансию</w:t>
             </w:r>
           </w:p>
         </w:tc>
         <w:tc>
           <w:tcPr>
-            <w:tcW w:w="1858" w:type="dxa"/>
+            <w:tcW w:w="1955" w:type="dxa"/>
           </w:tcPr>
           <w:p>
             <w:pPr>
@@ -756,21 +830,83 @@
               </w:numPr>
               <w:rPr>
                 <w:rFonts w:ascii="Times New Roman" w:hAnsi="Times New Roman" w:cs="Times New Roman"/>
-                <w:sz w:val="24"/>
-              </w:rPr>
-            </w:pPr>
-            <w:r>
-              <w:rPr>
-                <w:rFonts w:ascii="Times New Roman" w:hAnsi="Times New Roman" w:cs="Times New Roman"/>
-                <w:sz w:val="24"/>
-              </w:rPr>
-              <w:t>Регистрация пользователя</w:t>
+                <w:color w:val="FF0000"/>
+                <w:sz w:val="24"/>
+              </w:rPr>
+            </w:pPr>
+            <w:r>
+              <w:rPr>
+                <w:rFonts w:ascii="Times New Roman" w:hAnsi="Times New Roman" w:cs="Times New Roman"/>
+                <w:color w:val="FF0000"/>
+                <w:sz w:val="24"/>
+              </w:rPr>
+              <w:lastRenderedPageBreak/>
+              <w:t>Реализовать функционал Авторизация</w:t>
+            </w:r>
+          </w:p>
+          <w:p>
+            <w:pPr>
+              <w:pStyle w:val="1"/>
+              <w:numPr>
+                <w:ilvl w:val="0"/>
+                <w:numId w:val="0"/>
+              </w:numPr>
+              <w:rPr>
+                <w:rFonts w:ascii="Times New Roman" w:hAnsi="Times New Roman" w:cs="Times New Roman"/>
+                <w:color w:val="FF0000"/>
+                <w:sz w:val="24"/>
+              </w:rPr>
+            </w:pPr>
+            <w:r>
+              <w:rPr>
+                <w:rFonts w:ascii="Times New Roman" w:hAnsi="Times New Roman" w:cs="Times New Roman"/>
+                <w:color w:val="FF0000"/>
+                <w:sz w:val="24"/>
+              </w:rPr>
+              <w:t xml:space="preserve"> </w:t>
+            </w:r>
+            <w:r>
+              <w:rPr>
+                <w:rFonts w:ascii="Times New Roman" w:hAnsi="Times New Roman" w:cs="Times New Roman"/>
+                <w:color w:val="FF0000"/>
+                <w:sz w:val="24"/>
+              </w:rPr>
+              <w:t>регистрация</w:t>
+            </w:r>
+            <w:r>
+              <w:rPr>
+                <w:rFonts w:ascii="Times New Roman" w:hAnsi="Times New Roman" w:cs="Times New Roman"/>
+                <w:color w:val="FF0000"/>
+                <w:sz w:val="24"/>
+              </w:rPr>
+              <w:t xml:space="preserve"> студента</w:t>
+            </w:r>
+          </w:p>
+          <w:p>
+            <w:pPr>
+              <w:pStyle w:val="1"/>
+              <w:numPr>
+                <w:ilvl w:val="0"/>
+                <w:numId w:val="0"/>
+              </w:numPr>
+              <w:rPr>
+                <w:rFonts w:ascii="Times New Roman" w:hAnsi="Times New Roman" w:cs="Times New Roman"/>
+                <w:sz w:val="24"/>
+              </w:rPr>
+            </w:pPr>
+            <w:r>
+              <w:rPr>
+                <w:rFonts w:ascii="Times New Roman" w:hAnsi="Times New Roman" w:cs="Times New Roman"/>
+                <w:color w:val="FF0000"/>
+                <w:sz w:val="24"/>
+              </w:rPr>
+              <w:t>Дополнительно сделана проверка при регистрации</w:t>
             </w:r>
           </w:p>
         </w:tc>
         <w:tc>
           <w:tcPr>
-            <w:tcW w:w="1794" w:type="dxa"/>
+            <w:tcW w:w="1973" w:type="dxa"/>
           </w:tcPr>
           <w:p>
             <w:pPr>
@@ -779,25 +915,19 @@
                 <w:ilvl w:val="0"/>
                 <w:numId w:val="0"/>
               </w:numPr>
-              <w:rPr>
-                <w:rFonts w:ascii="Times New Roman" w:hAnsi="Times New Roman" w:cs="Times New Roman"/>
-                <w:sz w:val="24"/>
-              </w:rPr>
-            </w:pPr>
-            <w:r>
-              <w:rPr>
-                <w:rFonts w:ascii="Times New Roman" w:hAnsi="Times New Roman" w:cs="Times New Roman"/>
-                <w:sz w:val="24"/>
-              </w:rPr>
-              <w:t xml:space="preserve">Реализовать функционал личного кабинета </w:t>
-            </w:r>
+              <w:ind w:left="792" w:hanging="432"/>
+              <w:rPr>
+                <w:rFonts w:ascii="Times New Roman" w:hAnsi="Times New Roman" w:cs="Times New Roman"/>
+                <w:sz w:val="24"/>
+              </w:rPr>
+            </w:pPr>
           </w:p>
         </w:tc>
       </w:tr>
       <w:tr>
         <w:tc>
           <w:tcPr>
-            <w:tcW w:w="1056" w:type="dxa"/>
+            <w:tcW w:w="1174" w:type="dxa"/>
           </w:tcPr>
           <w:p>
             <w:pPr>
@@ -816,13 +946,14 @@
                 <w:rFonts w:ascii="Times New Roman" w:hAnsi="Times New Roman" w:cs="Times New Roman"/>
                 <w:sz w:val="24"/>
               </w:rPr>
+              <w:lastRenderedPageBreak/>
               <w:t>26.12.17</w:t>
             </w:r>
           </w:p>
         </w:tc>
         <w:tc>
           <w:tcPr>
-            <w:tcW w:w="3839" w:type="dxa"/>
+            <w:tcW w:w="3671" w:type="dxa"/>
           </w:tcPr>
           <w:p>
             <w:pPr>
@@ -841,94 +972,192 @@
                 <w:rFonts w:ascii="Times New Roman" w:hAnsi="Times New Roman" w:cs="Times New Roman"/>
                 <w:sz w:val="24"/>
               </w:rPr>
-              <w:t>Верстка страниц группы «Регистрация»:</w:t>
-            </w:r>
-          </w:p>
-          <w:p>
-            <w:pPr>
-              <w:pStyle w:val="1"/>
-              <w:numPr>
-                <w:ilvl w:val="0"/>
-                <w:numId w:val="5"/>
-              </w:numPr>
-              <w:rPr>
-                <w:rFonts w:ascii="Times New Roman" w:hAnsi="Times New Roman" w:cs="Times New Roman"/>
-                <w:sz w:val="24"/>
-              </w:rPr>
-            </w:pPr>
-            <w:r>
-              <w:rPr>
-                <w:rFonts w:ascii="Times New Roman" w:hAnsi="Times New Roman" w:cs="Times New Roman"/>
-                <w:sz w:val="24"/>
-              </w:rPr>
-              <w:t>Регистрация - выбор роли</w:t>
-            </w:r>
-          </w:p>
-          <w:p>
-            <w:pPr>
-              <w:pStyle w:val="1"/>
-              <w:numPr>
-                <w:ilvl w:val="0"/>
-                <w:numId w:val="5"/>
-              </w:numPr>
-              <w:rPr>
-                <w:rFonts w:ascii="Times New Roman" w:hAnsi="Times New Roman" w:cs="Times New Roman"/>
-                <w:sz w:val="24"/>
-              </w:rPr>
-            </w:pPr>
-            <w:r>
-              <w:rPr>
-                <w:rFonts w:ascii="Times New Roman" w:hAnsi="Times New Roman" w:cs="Times New Roman"/>
-                <w:sz w:val="24"/>
-              </w:rPr>
-              <w:t>Регистрация работодателя</w:t>
-            </w:r>
-          </w:p>
-          <w:p>
-            <w:pPr>
-              <w:pStyle w:val="1"/>
-              <w:numPr>
-                <w:ilvl w:val="0"/>
-                <w:numId w:val="5"/>
-              </w:numPr>
-              <w:rPr>
-                <w:rFonts w:ascii="Times New Roman" w:hAnsi="Times New Roman" w:cs="Times New Roman"/>
-                <w:sz w:val="24"/>
-              </w:rPr>
-            </w:pPr>
-            <w:r>
-              <w:rPr>
-                <w:rFonts w:ascii="Times New Roman" w:hAnsi="Times New Roman" w:cs="Times New Roman"/>
-                <w:sz w:val="24"/>
-              </w:rPr>
-              <w:lastRenderedPageBreak/>
-              <w:t>Регистрация студента</w:t>
-            </w:r>
-          </w:p>
-          <w:p>
-            <w:pPr>
-              <w:pStyle w:val="1"/>
-              <w:numPr>
-                <w:ilvl w:val="0"/>
-                <w:numId w:val="4"/>
-              </w:numPr>
-              <w:rPr>
-                <w:rFonts w:ascii="Times New Roman" w:hAnsi="Times New Roman" w:cs="Times New Roman"/>
-                <w:sz w:val="24"/>
-              </w:rPr>
-            </w:pPr>
-            <w:r>
-              <w:rPr>
-                <w:rFonts w:ascii="Times New Roman" w:hAnsi="Times New Roman" w:cs="Times New Roman"/>
-                <w:sz w:val="24"/>
-              </w:rPr>
-              <w:t>Исправление ошибок.</w:t>
-            </w:r>
+              <w:t xml:space="preserve">Верстка страниц группы «Приказы» </w:t>
+            </w:r>
+          </w:p>
+          <w:p>
+            <w:pPr>
+              <w:pStyle w:val="1"/>
+              <w:numPr>
+                <w:ilvl w:val="0"/>
+                <w:numId w:val="8"/>
+              </w:numPr>
+              <w:rPr>
+                <w:rFonts w:ascii="Times New Roman" w:hAnsi="Times New Roman" w:cs="Times New Roman"/>
+                <w:sz w:val="24"/>
+              </w:rPr>
+            </w:pPr>
+            <w:r>
+              <w:rPr>
+                <w:rFonts w:ascii="Times New Roman" w:hAnsi="Times New Roman" w:cs="Times New Roman"/>
+                <w:sz w:val="24"/>
+              </w:rPr>
+              <w:t xml:space="preserve">Приказы </w:t>
+            </w:r>
+            <w:r>
+              <w:rPr>
+                <w:rFonts w:ascii="Times New Roman" w:hAnsi="Times New Roman" w:cs="Times New Roman"/>
+                <w:sz w:val="24"/>
+              </w:rPr>
+              <w:t>–</w:t>
+            </w:r>
+            <w:r>
+              <w:rPr>
+                <w:rFonts w:ascii="Times New Roman" w:hAnsi="Times New Roman" w:cs="Times New Roman"/>
+                <w:sz w:val="24"/>
+              </w:rPr>
+              <w:t xml:space="preserve"> группа</w:t>
+            </w:r>
+          </w:p>
+          <w:p>
+            <w:pPr>
+              <w:pStyle w:val="1"/>
+              <w:numPr>
+                <w:ilvl w:val="0"/>
+                <w:numId w:val="8"/>
+              </w:numPr>
+              <w:rPr>
+                <w:rFonts w:ascii="Times New Roman" w:hAnsi="Times New Roman" w:cs="Times New Roman"/>
+                <w:sz w:val="24"/>
+              </w:rPr>
+            </w:pPr>
+            <w:r>
+              <w:rPr>
+                <w:rFonts w:ascii="Times New Roman" w:hAnsi="Times New Roman" w:cs="Times New Roman"/>
+                <w:sz w:val="24"/>
+              </w:rPr>
+              <w:t xml:space="preserve">Приказы </w:t>
+            </w:r>
+            <w:r>
+              <w:rPr>
+                <w:rFonts w:ascii="Times New Roman" w:hAnsi="Times New Roman" w:cs="Times New Roman"/>
+                <w:sz w:val="24"/>
+              </w:rPr>
+              <w:t>–</w:t>
+            </w:r>
+            <w:r>
+              <w:rPr>
+                <w:rFonts w:ascii="Times New Roman" w:hAnsi="Times New Roman" w:cs="Times New Roman"/>
+                <w:sz w:val="24"/>
+              </w:rPr>
+              <w:t xml:space="preserve"> список</w:t>
+            </w:r>
+          </w:p>
+          <w:p>
+            <w:pPr>
+              <w:pStyle w:val="1"/>
+              <w:numPr>
+                <w:ilvl w:val="0"/>
+                <w:numId w:val="8"/>
+              </w:numPr>
+              <w:rPr>
+                <w:rFonts w:ascii="Times New Roman" w:hAnsi="Times New Roman" w:cs="Times New Roman"/>
+                <w:sz w:val="24"/>
+              </w:rPr>
+            </w:pPr>
+            <w:r>
+              <w:rPr>
+                <w:rFonts w:ascii="Times New Roman" w:hAnsi="Times New Roman" w:cs="Times New Roman"/>
+                <w:sz w:val="24"/>
+              </w:rPr>
+              <w:t xml:space="preserve">Работодатели </w:t>
+            </w:r>
+            <w:r>
+              <w:rPr>
+                <w:rFonts w:ascii="Times New Roman" w:hAnsi="Times New Roman" w:cs="Times New Roman"/>
+                <w:sz w:val="24"/>
+              </w:rPr>
+              <w:t>–</w:t>
+            </w:r>
+            <w:r>
+              <w:rPr>
+                <w:rFonts w:ascii="Times New Roman" w:hAnsi="Times New Roman" w:cs="Times New Roman"/>
+                <w:sz w:val="24"/>
+              </w:rPr>
+              <w:t xml:space="preserve"> список</w:t>
+            </w:r>
+          </w:p>
+          <w:p>
+            <w:pPr>
+              <w:pStyle w:val="1"/>
+              <w:numPr>
+                <w:ilvl w:val="0"/>
+                <w:numId w:val="0"/>
+              </w:numPr>
+              <w:ind w:left="720"/>
+              <w:rPr>
+                <w:rFonts w:ascii="Times New Roman" w:hAnsi="Times New Roman" w:cs="Times New Roman"/>
+                <w:sz w:val="24"/>
+              </w:rPr>
+            </w:pPr>
+          </w:p>
+          <w:p>
+            <w:pPr>
+              <w:pStyle w:val="1"/>
+              <w:numPr>
+                <w:ilvl w:val="0"/>
+                <w:numId w:val="10"/>
+              </w:numPr>
+              <w:rPr>
+                <w:rFonts w:ascii="Times New Roman" w:hAnsi="Times New Roman" w:cs="Times New Roman"/>
+                <w:sz w:val="24"/>
+              </w:rPr>
+            </w:pPr>
+            <w:r>
+              <w:rPr>
+                <w:rFonts w:ascii="Times New Roman" w:hAnsi="Times New Roman" w:cs="Times New Roman"/>
+                <w:sz w:val="24"/>
+              </w:rPr>
+              <w:t xml:space="preserve">Дополнительная информация о </w:t>
+            </w:r>
+            <w:r>
+              <w:rPr>
+                <w:rFonts w:ascii="Times New Roman" w:hAnsi="Times New Roman" w:cs="Times New Roman"/>
+                <w:sz w:val="24"/>
+              </w:rPr>
+              <w:t>работодателях</w:t>
+            </w:r>
+          </w:p>
+          <w:p>
+            <w:pPr>
+              <w:pStyle w:val="1"/>
+              <w:numPr>
+                <w:ilvl w:val="0"/>
+                <w:numId w:val="0"/>
+              </w:numPr>
+              <w:ind w:left="25"/>
+              <w:rPr>
+                <w:rFonts w:ascii="Times New Roman" w:hAnsi="Times New Roman" w:cs="Times New Roman"/>
+                <w:sz w:val="24"/>
+              </w:rPr>
+            </w:pPr>
+            <w:r>
+              <w:rPr>
+                <w:rFonts w:ascii="Times New Roman" w:hAnsi="Times New Roman" w:cs="Times New Roman"/>
+                <w:sz w:val="24"/>
+              </w:rPr>
+              <w:t>Функционал редактирования личного кабинета</w:t>
+            </w:r>
+          </w:p>
+          <w:p>
+            <w:pPr>
+              <w:pStyle w:val="1"/>
+              <w:numPr>
+                <w:ilvl w:val="0"/>
+                <w:numId w:val="0"/>
+              </w:numPr>
+              <w:ind w:left="720"/>
+              <w:rPr>
+                <w:rFonts w:ascii="Times New Roman" w:hAnsi="Times New Roman" w:cs="Times New Roman"/>
+                <w:sz w:val="24"/>
+                <w:lang w:val="en-US"/>
+              </w:rPr>
+            </w:pPr>
           </w:p>
         </w:tc>
         <w:tc>
           <w:tcPr>
-            <w:tcW w:w="1858" w:type="dxa"/>
+            <w:tcW w:w="1955" w:type="dxa"/>
           </w:tcPr>
           <w:p>
             <w:pPr>
@@ -947,14 +1176,46 @@
                 <w:rFonts w:ascii="Times New Roman" w:hAnsi="Times New Roman" w:cs="Times New Roman"/>
                 <w:sz w:val="24"/>
               </w:rPr>
-              <w:lastRenderedPageBreak/>
-              <w:t>Функционал редактирования личного кабинета</w:t>
-            </w:r>
+              <w:t>Функционал Регистрации пользователей (база практик)</w:t>
+            </w:r>
+            <w:r>
+              <w:rPr>
+                <w:rFonts w:ascii="Times New Roman" w:hAnsi="Times New Roman" w:cs="Times New Roman"/>
+                <w:sz w:val="24"/>
+              </w:rPr>
+              <w:t xml:space="preserve"> </w:t>
+            </w:r>
+          </w:p>
+          <w:p>
+            <w:pPr>
+              <w:pStyle w:val="1"/>
+              <w:numPr>
+                <w:ilvl w:val="0"/>
+                <w:numId w:val="0"/>
+              </w:numPr>
+              <w:rPr>
+                <w:rFonts w:ascii="Times New Roman" w:hAnsi="Times New Roman" w:cs="Times New Roman"/>
+                <w:sz w:val="24"/>
+              </w:rPr>
+            </w:pPr>
+          </w:p>
+          <w:p>
+            <w:pPr>
+              <w:pStyle w:val="1"/>
+              <w:numPr>
+                <w:ilvl w:val="0"/>
+                <w:numId w:val="0"/>
+              </w:numPr>
+              <w:rPr>
+                <w:rFonts w:ascii="Times New Roman" w:hAnsi="Times New Roman" w:cs="Times New Roman"/>
+                <w:sz w:val="24"/>
+              </w:rPr>
+            </w:pPr>
           </w:p>
         </w:tc>
         <w:tc>
           <w:tcPr>
-            <w:tcW w:w="1794" w:type="dxa"/>
+            <w:tcW w:w="1973" w:type="dxa"/>
           </w:tcPr>
           <w:p>
             <w:pPr>
@@ -963,6 +1224,27 @@
                 <w:ilvl w:val="0"/>
                 <w:numId w:val="0"/>
               </w:numPr>
+              <w:ind w:left="25"/>
+              <w:rPr>
+                <w:rFonts w:ascii="Times New Roman" w:hAnsi="Times New Roman" w:cs="Times New Roman"/>
+                <w:sz w:val="24"/>
+              </w:rPr>
+            </w:pPr>
+            <w:r>
+              <w:rPr>
+                <w:rFonts w:ascii="Times New Roman" w:hAnsi="Times New Roman" w:cs="Times New Roman"/>
+                <w:sz w:val="24"/>
+              </w:rPr>
+              <w:t>Функционал заявок</w:t>
+            </w:r>
+          </w:p>
+          <w:p>
+            <w:pPr>
+              <w:pStyle w:val="1"/>
+              <w:numPr>
+                <w:ilvl w:val="0"/>
+                <w:numId w:val="0"/>
+              </w:numPr>
               <w:rPr>
                 <w:rFonts w:ascii="Times New Roman" w:hAnsi="Times New Roman" w:cs="Times New Roman"/>
                 <w:sz w:val="24"/>
@@ -975,13 +1257,67 @@
               </w:rPr>
               <w:t>Реализовать функционал страниц группы «Вакансии»</w:t>
             </w:r>
+          </w:p>
+          <w:p>
+            <w:pPr>
+              <w:pStyle w:val="1"/>
+              <w:numPr>
+                <w:ilvl w:val="0"/>
+                <w:numId w:val="12"/>
+              </w:numPr>
+              <w:rPr>
+                <w:rFonts w:ascii="Times New Roman" w:hAnsi="Times New Roman" w:cs="Times New Roman"/>
+                <w:sz w:val="24"/>
+              </w:rPr>
+            </w:pPr>
+            <w:r>
+              <w:rPr>
+                <w:rFonts w:ascii="Times New Roman" w:hAnsi="Times New Roman" w:cs="Times New Roman"/>
+                <w:sz w:val="24"/>
+              </w:rPr>
+              <w:t>Вывод вакансий</w:t>
+            </w:r>
+          </w:p>
+          <w:p>
+            <w:pPr>
+              <w:pStyle w:val="1"/>
+              <w:numPr>
+                <w:ilvl w:val="0"/>
+                <w:numId w:val="12"/>
+              </w:numPr>
+              <w:rPr>
+                <w:rFonts w:ascii="Times New Roman" w:hAnsi="Times New Roman" w:cs="Times New Roman"/>
+                <w:sz w:val="24"/>
+              </w:rPr>
+            </w:pPr>
+            <w:r>
+              <w:rPr>
+                <w:rFonts w:ascii="Times New Roman" w:hAnsi="Times New Roman" w:cs="Times New Roman"/>
+                <w:sz w:val="24"/>
+              </w:rPr>
+              <w:t>Поиск вакансий (по заголовку)</w:t>
+            </w:r>
+          </w:p>
+          <w:p>
+            <w:pPr>
+              <w:pStyle w:val="1"/>
+              <w:numPr>
+                <w:ilvl w:val="0"/>
+                <w:numId w:val="0"/>
+              </w:numPr>
+              <w:ind w:left="25"/>
+              <w:rPr>
+                <w:rFonts w:ascii="Times New Roman" w:hAnsi="Times New Roman" w:cs="Times New Roman"/>
+                <w:sz w:val="24"/>
+              </w:rPr>
+            </w:pPr>
           </w:p>
         </w:tc>
       </w:tr>
       <w:tr>
         <w:tc>
           <w:tcPr>
-            <w:tcW w:w="1056" w:type="dxa"/>
+            <w:tcW w:w="1174" w:type="dxa"/>
           </w:tcPr>
           <w:p>
             <w:pPr>
@@ -1000,20 +1336,68 @@
                 <w:rFonts w:ascii="Times New Roman" w:hAnsi="Times New Roman" w:cs="Times New Roman"/>
                 <w:sz w:val="24"/>
               </w:rPr>
-              <w:lastRenderedPageBreak/>
-              <w:t>9.01.17</w:t>
+              <w:t>9.01</w:t>
+            </w:r>
+            <w:bookmarkStart w:id="0" w:name="_GoBack"/>
+            <w:bookmarkEnd w:id="0"/>
+            <w:r>
+              <w:rPr>
+                <w:rFonts w:ascii="Times New Roman" w:hAnsi="Times New Roman" w:cs="Times New Roman"/>
+                <w:sz w:val="24"/>
+              </w:rPr>
+              <w:t>.17</w:t>
             </w:r>
           </w:p>
         </w:tc>
         <w:tc>
           <w:tcPr>
-            <w:tcW w:w="3839" w:type="dxa"/>
+            <w:tcW w:w="3671" w:type="dxa"/>
           </w:tcPr>
           <w:p>
             <w:pPr>
               <w:pStyle w:val="1"/>
               <w:numPr>
                 <w:ilvl w:val="0"/>
+                <w:numId w:val="13"/>
+              </w:numPr>
+              <w:rPr>
+                <w:rFonts w:ascii="Times New Roman" w:hAnsi="Times New Roman" w:cs="Times New Roman"/>
+                <w:sz w:val="24"/>
+              </w:rPr>
+            </w:pPr>
+            <w:r>
+              <w:rPr>
+                <w:rFonts w:ascii="Times New Roman" w:hAnsi="Times New Roman" w:cs="Times New Roman"/>
+                <w:sz w:val="24"/>
+              </w:rPr>
+              <w:t>Редактирование вакансий (БП)</w:t>
+            </w:r>
+          </w:p>
+          <w:p>
+            <w:pPr>
+              <w:pStyle w:val="1"/>
+              <w:numPr>
+                <w:ilvl w:val="0"/>
+                <w:numId w:val="13"/>
+              </w:numPr>
+              <w:rPr>
+                <w:rFonts w:ascii="Times New Roman" w:hAnsi="Times New Roman" w:cs="Times New Roman"/>
+                <w:sz w:val="24"/>
+              </w:rPr>
+            </w:pPr>
+            <w:r>
+              <w:rPr>
+                <w:rFonts w:ascii="Times New Roman" w:hAnsi="Times New Roman" w:cs="Times New Roman"/>
+                <w:sz w:val="24"/>
+              </w:rPr>
+              <w:t>Добавление вакансии (БП)</w:t>
+            </w:r>
+          </w:p>
+          <w:p>
+            <w:pPr>
+              <w:pStyle w:val="1"/>
+              <w:numPr>
+                <w:ilvl w:val="0"/>
                 <w:numId w:val="0"/>
               </w:numPr>
               <w:ind w:left="25"/>
@@ -1022,18 +1406,11 @@
                 <w:sz w:val="24"/>
               </w:rPr>
             </w:pPr>
-            <w:r>
-              <w:rPr>
-                <w:rFonts w:ascii="Times New Roman" w:hAnsi="Times New Roman" w:cs="Times New Roman"/>
-                <w:sz w:val="24"/>
-              </w:rPr>
-              <w:t>Функционал заявок</w:t>
-            </w:r>
           </w:p>
         </w:tc>
         <w:tc>
           <w:tcPr>
-            <w:tcW w:w="1858" w:type="dxa"/>
+            <w:tcW w:w="1955" w:type="dxa"/>
           </w:tcPr>
           <w:p>
             <w:pPr>
@@ -1053,12 +1430,33 @@
                 <w:sz w:val="24"/>
               </w:rPr>
               <w:t>Функционал формирование приказов</w:t>
+            </w:r>
+            <w:r>
+              <w:rPr>
+                <w:rFonts w:ascii="Times New Roman" w:hAnsi="Times New Roman" w:cs="Times New Roman"/>
+                <w:sz w:val="24"/>
+              </w:rPr>
+              <w:t>, данные о работ</w:t>
+            </w:r>
+            <w:r>
+              <w:rPr>
+                <w:rFonts w:ascii="Times New Roman" w:hAnsi="Times New Roman" w:cs="Times New Roman"/>
+                <w:sz w:val="24"/>
+              </w:rPr>
+              <w:t>о</w:t>
+            </w:r>
+            <w:r>
+              <w:rPr>
+                <w:rFonts w:ascii="Times New Roman" w:hAnsi="Times New Roman" w:cs="Times New Roman"/>
+                <w:sz w:val="24"/>
+              </w:rPr>
+              <w:t>дателях</w:t>
             </w:r>
           </w:p>
         </w:tc>
         <w:tc>
           <w:tcPr>
-            <w:tcW w:w="1794" w:type="dxa"/>
+            <w:tcW w:w="1973" w:type="dxa"/>
           </w:tcPr>
           <w:p>
             <w:pPr>
@@ -1117,8 +1515,6 @@
       <w:r>
         <w:t xml:space="preserve">Регистрирует модератор </w:t>
       </w:r>
-      <w:bookmarkStart w:id="0" w:name="_GoBack"/>
-      <w:bookmarkEnd w:id="0"/>
     </w:p>
     <w:p>
       <w:pPr>
@@ -1189,6 +1585,92 @@
 <file path=word/numbering.xml><?xml version="1.0" encoding="utf-8"?>
 <w:numbering xmlns:ve="http://schemas.openxmlformats.org/markup-compatibility/2006" xmlns:o="urn:schemas-microsoft-com:office:office" xmlns:r="http://schemas.openxmlformats.org/officeDocument/2006/relationships" xmlns:m="http://schemas.openxmlformats.org/officeDocument/2006/math" xmlns:v="urn:schemas-microsoft-com:vml" xmlns:wp="http://schemas.openxmlformats.org/drawingml/2006/wordprocessingDrawing" xmlns:w10="urn:schemas-microsoft-com:office:word" xmlns:w="http://schemas.openxmlformats.org/wordprocessingml/2006/main" xmlns:wne="http://schemas.microsoft.com/office/word/2006/wordml">
   <w:abstractNum w:abstractNumId="0">
+    <w:nsid w:val="04A14699"/>
+    <w:multiLevelType w:val="hybridMultilevel"/>
+    <w:tmpl w:val="8042E368"/>
+    <w:lvl w:ilvl="0" w:tplc="0419000F">
+      <w:start w:val="1"/>
+      <w:numFmt w:val="decimal"/>
+      <w:lvlText w:val="%1."/>
+      <w:lvlJc w:val="left"/>
+      <w:pPr>
+        <w:ind w:left="720" w:hanging="360"/>
+      </w:pPr>
+    </w:lvl>
+    <w:lvl w:ilvl="1" w:tplc="04190019" w:tentative="1">
+      <w:start w:val="1"/>
+      <w:numFmt w:val="lowerLetter"/>
+      <w:lvlText w:val="%2."/>
+      <w:lvlJc w:val="left"/>
+      <w:pPr>
+        <w:ind w:left="1440" w:hanging="360"/>
+      </w:pPr>
+    </w:lvl>
+    <w:lvl w:ilvl="2" w:tplc="0419001B" w:tentative="1">
+      <w:start w:val="1"/>
+      <w:numFmt w:val="lowerRoman"/>
+      <w:lvlText w:val="%3."/>
+      <w:lvlJc w:val="right"/>
+      <w:pPr>
+        <w:ind w:left="2160" w:hanging="180"/>
+      </w:pPr>
+    </w:lvl>
+    <w:lvl w:ilvl="3" w:tplc="0419000F" w:tentative="1">
+      <w:start w:val="1"/>
+      <w:numFmt w:val="decimal"/>
+      <w:lvlText w:val="%4."/>
+      <w:lvlJc w:val="left"/>
+      <w:pPr>
+        <w:ind w:left="2880" w:hanging="360"/>
+      </w:pPr>
+    </w:lvl>
+    <w:lvl w:ilvl="4" w:tplc="04190019" w:tentative="1">
+      <w:start w:val="1"/>
+      <w:numFmt w:val="lowerLetter"/>
+      <w:lvlText w:val="%5."/>
+      <w:lvlJc w:val="left"/>
+      <w:pPr>
+        <w:ind w:left="3600" w:hanging="360"/>
+      </w:pPr>
+    </w:lvl>
+    <w:lvl w:ilvl="5" w:tplc="0419001B" w:tentative="1">
+      <w:start w:val="1"/>
+      <w:numFmt w:val="lowerRoman"/>
+      <w:lvlText w:val="%6."/>
+      <w:lvlJc w:val="right"/>
+      <w:pPr>
+        <w:ind w:left="4320" w:hanging="180"/>
+      </w:pPr>
+    </w:lvl>
+    <w:lvl w:ilvl="6" w:tplc="0419000F" w:tentative="1">
+      <w:start w:val="1"/>
+      <w:numFmt w:val="decimal"/>
+      <w:lvlText w:val="%7."/>
+      <w:lvlJc w:val="left"/>
+      <w:pPr>
+        <w:ind w:left="5040" w:hanging="360"/>
+      </w:pPr>
+    </w:lvl>
+    <w:lvl w:ilvl="7" w:tplc="04190019" w:tentative="1">
+      <w:start w:val="1"/>
+      <w:numFmt w:val="lowerLetter"/>
+      <w:lvlText w:val="%8."/>
+      <w:lvlJc w:val="left"/>
+      <w:pPr>
+        <w:ind w:left="5760" w:hanging="360"/>
+      </w:pPr>
+    </w:lvl>
+    <w:lvl w:ilvl="8" w:tplc="0419001B" w:tentative="1">
+      <w:start w:val="1"/>
+      <w:numFmt w:val="lowerRoman"/>
+      <w:lvlText w:val="%9."/>
+      <w:lvlJc w:val="right"/>
+      <w:pPr>
+        <w:ind w:left="6480" w:hanging="180"/>
+      </w:pPr>
+    </w:lvl>
+  </w:abstractNum>
+  <w:abstractNum w:abstractNumId="1">
     <w:nsid w:val="051E7C5A"/>
     <w:multiLevelType w:val="hybridMultilevel"/>
     <w:tmpl w:val="71FAE058"/>
@@ -1277,10 +1759,10 @@
       </w:pPr>
     </w:lvl>
   </w:abstractNum>
-  <w:abstractNum w:abstractNumId="1">
-    <w:nsid w:val="241624A0"/>
+  <w:abstractNum w:abstractNumId="2">
+    <w:nsid w:val="175852AB"/>
     <w:multiLevelType w:val="hybridMultilevel"/>
-    <w:tmpl w:val="0896AD3A"/>
+    <w:tmpl w:val="E39A0668"/>
     <w:lvl w:ilvl="0" w:tplc="0419000F">
       <w:start w:val="1"/>
       <w:numFmt w:val="decimal"/>
@@ -1366,10 +1848,10 @@
       </w:pPr>
     </w:lvl>
   </w:abstractNum>
-  <w:abstractNum w:abstractNumId="2">
-    <w:nsid w:val="328E2E8A"/>
+  <w:abstractNum w:abstractNumId="3">
+    <w:nsid w:val="241624A0"/>
     <w:multiLevelType w:val="hybridMultilevel"/>
-    <w:tmpl w:val="F920E7DC"/>
+    <w:tmpl w:val="5484AECE"/>
     <w:lvl w:ilvl="0" w:tplc="0419000F">
       <w:start w:val="1"/>
       <w:numFmt w:val="decimal"/>
@@ -1455,7 +1937,274 @@
       </w:pPr>
     </w:lvl>
   </w:abstractNum>
-  <w:abstractNum w:abstractNumId="3">
+  <w:abstractNum w:abstractNumId="4">
+    <w:nsid w:val="328E2E8A"/>
+    <w:multiLevelType w:val="hybridMultilevel"/>
+    <w:tmpl w:val="2DA8CEDC"/>
+    <w:lvl w:ilvl="0" w:tplc="0419000F">
+      <w:start w:val="1"/>
+      <w:numFmt w:val="decimal"/>
+      <w:lvlText w:val="%1."/>
+      <w:lvlJc w:val="left"/>
+      <w:pPr>
+        <w:ind w:left="720" w:hanging="360"/>
+      </w:pPr>
+      <w:rPr>
+        <w:rFonts w:hint="default"/>
+      </w:rPr>
+    </w:lvl>
+    <w:lvl w:ilvl="1" w:tplc="04190019" w:tentative="1">
+      <w:start w:val="1"/>
+      <w:numFmt w:val="lowerLetter"/>
+      <w:lvlText w:val="%2."/>
+      <w:lvlJc w:val="left"/>
+      <w:pPr>
+        <w:ind w:left="1440" w:hanging="360"/>
+      </w:pPr>
+    </w:lvl>
+    <w:lvl w:ilvl="2" w:tplc="0419001B" w:tentative="1">
+      <w:start w:val="1"/>
+      <w:numFmt w:val="lowerRoman"/>
+      <w:lvlText w:val="%3."/>
+      <w:lvlJc w:val="right"/>
+      <w:pPr>
+        <w:ind w:left="2160" w:hanging="180"/>
+      </w:pPr>
+    </w:lvl>
+    <w:lvl w:ilvl="3" w:tplc="0419000F" w:tentative="1">
+      <w:start w:val="1"/>
+      <w:numFmt w:val="decimal"/>
+      <w:lvlText w:val="%4."/>
+      <w:lvlJc w:val="left"/>
+      <w:pPr>
+        <w:ind w:left="2880" w:hanging="360"/>
+      </w:pPr>
+    </w:lvl>
+    <w:lvl w:ilvl="4" w:tplc="04190019" w:tentative="1">
+      <w:start w:val="1"/>
+      <w:numFmt w:val="lowerLetter"/>
+      <w:lvlText w:val="%5."/>
+      <w:lvlJc w:val="left"/>
+      <w:pPr>
+        <w:ind w:left="3600" w:hanging="360"/>
+      </w:pPr>
+    </w:lvl>
+    <w:lvl w:ilvl="5" w:tplc="0419001B" w:tentative="1">
+      <w:start w:val="1"/>
+      <w:numFmt w:val="lowerRoman"/>
+      <w:lvlText w:val="%6."/>
+      <w:lvlJc w:val="right"/>
+      <w:pPr>
+        <w:ind w:left="4320" w:hanging="180"/>
+      </w:pPr>
+    </w:lvl>
+    <w:lvl w:ilvl="6" w:tplc="0419000F" w:tentative="1">
+      <w:start w:val="1"/>
+      <w:numFmt w:val="decimal"/>
+      <w:lvlText w:val="%7."/>
+      <w:lvlJc w:val="left"/>
+      <w:pPr>
+        <w:ind w:left="5040" w:hanging="360"/>
+      </w:pPr>
+    </w:lvl>
+    <w:lvl w:ilvl="7" w:tplc="04190019" w:tentative="1">
+      <w:start w:val="1"/>
+      <w:numFmt w:val="lowerLetter"/>
+      <w:lvlText w:val="%8."/>
+      <w:lvlJc w:val="left"/>
+      <w:pPr>
+        <w:ind w:left="5760" w:hanging="360"/>
+      </w:pPr>
+    </w:lvl>
+    <w:lvl w:ilvl="8" w:tplc="0419001B" w:tentative="1">
+      <w:start w:val="1"/>
+      <w:numFmt w:val="lowerRoman"/>
+      <w:lvlText w:val="%9."/>
+      <w:lvlJc w:val="right"/>
+      <w:pPr>
+        <w:ind w:left="6480" w:hanging="180"/>
+      </w:pPr>
+    </w:lvl>
+  </w:abstractNum>
+  <w:abstractNum w:abstractNumId="5">
+    <w:nsid w:val="3F7822EE"/>
+    <w:multiLevelType w:val="hybridMultilevel"/>
+    <w:tmpl w:val="E39A0668"/>
+    <w:lvl w:ilvl="0" w:tplc="0419000F">
+      <w:start w:val="1"/>
+      <w:numFmt w:val="decimal"/>
+      <w:lvlText w:val="%1."/>
+      <w:lvlJc w:val="left"/>
+      <w:pPr>
+        <w:ind w:left="720" w:hanging="360"/>
+      </w:pPr>
+      <w:rPr>
+        <w:rFonts w:hint="default"/>
+      </w:rPr>
+    </w:lvl>
+    <w:lvl w:ilvl="1" w:tplc="04190019" w:tentative="1">
+      <w:start w:val="1"/>
+      <w:numFmt w:val="lowerLetter"/>
+      <w:lvlText w:val="%2."/>
+      <w:lvlJc w:val="left"/>
+      <w:pPr>
+        <w:ind w:left="1440" w:hanging="360"/>
+      </w:pPr>
+    </w:lvl>
+    <w:lvl w:ilvl="2" w:tplc="0419001B" w:tentative="1">
+      <w:start w:val="1"/>
+      <w:numFmt w:val="lowerRoman"/>
+      <w:lvlText w:val="%3."/>
+      <w:lvlJc w:val="right"/>
+      <w:pPr>
+        <w:ind w:left="2160" w:hanging="180"/>
+      </w:pPr>
+    </w:lvl>
+    <w:lvl w:ilvl="3" w:tplc="0419000F" w:tentative="1">
+      <w:start w:val="1"/>
+      <w:numFmt w:val="decimal"/>
+      <w:lvlText w:val="%4."/>
+      <w:lvlJc w:val="left"/>
+      <w:pPr>
+        <w:ind w:left="2880" w:hanging="360"/>
+      </w:pPr>
+    </w:lvl>
+    <w:lvl w:ilvl="4" w:tplc="04190019" w:tentative="1">
+      <w:start w:val="1"/>
+      <w:numFmt w:val="lowerLetter"/>
+      <w:lvlText w:val="%5."/>
+      <w:lvlJc w:val="left"/>
+      <w:pPr>
+        <w:ind w:left="3600" w:hanging="360"/>
+      </w:pPr>
+    </w:lvl>
+    <w:lvl w:ilvl="5" w:tplc="0419001B" w:tentative="1">
+      <w:start w:val="1"/>
+      <w:numFmt w:val="lowerRoman"/>
+      <w:lvlText w:val="%6."/>
+      <w:lvlJc w:val="right"/>
+      <w:pPr>
+        <w:ind w:left="4320" w:hanging="180"/>
+      </w:pPr>
+    </w:lvl>
+    <w:lvl w:ilvl="6" w:tplc="0419000F" w:tentative="1">
+      <w:start w:val="1"/>
+      <w:numFmt w:val="decimal"/>
+      <w:lvlText w:val="%7."/>
+      <w:lvlJc w:val="left"/>
+      <w:pPr>
+        <w:ind w:left="5040" w:hanging="360"/>
+      </w:pPr>
+    </w:lvl>
+    <w:lvl w:ilvl="7" w:tplc="04190019" w:tentative="1">
+      <w:start w:val="1"/>
+      <w:numFmt w:val="lowerLetter"/>
+      <w:lvlText w:val="%8."/>
+      <w:lvlJc w:val="left"/>
+      <w:pPr>
+        <w:ind w:left="5760" w:hanging="360"/>
+      </w:pPr>
+    </w:lvl>
+    <w:lvl w:ilvl="8" w:tplc="0419001B" w:tentative="1">
+      <w:start w:val="1"/>
+      <w:numFmt w:val="lowerRoman"/>
+      <w:lvlText w:val="%9."/>
+      <w:lvlJc w:val="right"/>
+      <w:pPr>
+        <w:ind w:left="6480" w:hanging="180"/>
+      </w:pPr>
+    </w:lvl>
+  </w:abstractNum>
+  <w:abstractNum w:abstractNumId="6">
+    <w:nsid w:val="402A50B8"/>
+    <w:multiLevelType w:val="hybridMultilevel"/>
+    <w:tmpl w:val="2DA8CEDC"/>
+    <w:lvl w:ilvl="0" w:tplc="0419000F">
+      <w:start w:val="1"/>
+      <w:numFmt w:val="decimal"/>
+      <w:lvlText w:val="%1."/>
+      <w:lvlJc w:val="left"/>
+      <w:pPr>
+        <w:ind w:left="720" w:hanging="360"/>
+      </w:pPr>
+      <w:rPr>
+        <w:rFonts w:hint="default"/>
+      </w:rPr>
+    </w:lvl>
+    <w:lvl w:ilvl="1" w:tplc="04190019" w:tentative="1">
+      <w:start w:val="1"/>
+      <w:numFmt w:val="lowerLetter"/>
+      <w:lvlText w:val="%2."/>
+      <w:lvlJc w:val="left"/>
+      <w:pPr>
+        <w:ind w:left="1440" w:hanging="360"/>
+      </w:pPr>
+    </w:lvl>
+    <w:lvl w:ilvl="2" w:tplc="0419001B" w:tentative="1">
+      <w:start w:val="1"/>
+      <w:numFmt w:val="lowerRoman"/>
+      <w:lvlText w:val="%3."/>
+      <w:lvlJc w:val="right"/>
+      <w:pPr>
+        <w:ind w:left="2160" w:hanging="180"/>
+      </w:pPr>
+    </w:lvl>
+    <w:lvl w:ilvl="3" w:tplc="0419000F" w:tentative="1">
+      <w:start w:val="1"/>
+      <w:numFmt w:val="decimal"/>
+      <w:lvlText w:val="%4."/>
+      <w:lvlJc w:val="left"/>
+      <w:pPr>
+        <w:ind w:left="2880" w:hanging="360"/>
+      </w:pPr>
+    </w:lvl>
+    <w:lvl w:ilvl="4" w:tplc="04190019" w:tentative="1">
+      <w:start w:val="1"/>
+      <w:numFmt w:val="lowerLetter"/>
+      <w:lvlText w:val="%5."/>
+      <w:lvlJc w:val="left"/>
+      <w:pPr>
+        <w:ind w:left="3600" w:hanging="360"/>
+      </w:pPr>
+    </w:lvl>
+    <w:lvl w:ilvl="5" w:tplc="0419001B" w:tentative="1">
+      <w:start w:val="1"/>
+      <w:numFmt w:val="lowerRoman"/>
+      <w:lvlText w:val="%6."/>
+      <w:lvlJc w:val="right"/>
+      <w:pPr>
+        <w:ind w:left="4320" w:hanging="180"/>
+      </w:pPr>
+    </w:lvl>
+    <w:lvl w:ilvl="6" w:tplc="0419000F" w:tentative="1">
+      <w:start w:val="1"/>
+      <w:numFmt w:val="decimal"/>
+      <w:lvlText w:val="%7."/>
+      <w:lvlJc w:val="left"/>
+      <w:pPr>
+        <w:ind w:left="5040" w:hanging="360"/>
+      </w:pPr>
+    </w:lvl>
+    <w:lvl w:ilvl="7" w:tplc="04190019" w:tentative="1">
+      <w:start w:val="1"/>
+      <w:numFmt w:val="lowerLetter"/>
+      <w:lvlText w:val="%8."/>
+      <w:lvlJc w:val="left"/>
+      <w:pPr>
+        <w:ind w:left="5760" w:hanging="360"/>
+      </w:pPr>
+    </w:lvl>
+    <w:lvl w:ilvl="8" w:tplc="0419001B" w:tentative="1">
+      <w:start w:val="1"/>
+      <w:numFmt w:val="lowerRoman"/>
+      <w:lvlText w:val="%9."/>
+      <w:lvlJc w:val="right"/>
+      <w:pPr>
+        <w:ind w:left="6480" w:hanging="180"/>
+      </w:pPr>
+    </w:lvl>
+  </w:abstractNum>
+  <w:abstractNum w:abstractNumId="7">
     <w:nsid w:val="4880289C"/>
     <w:multiLevelType w:val="hybridMultilevel"/>
     <w:tmpl w:val="40F086F4"/>
@@ -1544,7 +2293,179 @@
       </w:pPr>
     </w:lvl>
   </w:abstractNum>
-  <w:abstractNum w:abstractNumId="4">
+  <w:abstractNum w:abstractNumId="8">
+    <w:nsid w:val="5CCB3098"/>
+    <w:multiLevelType w:val="hybridMultilevel"/>
+    <w:tmpl w:val="8042E368"/>
+    <w:lvl w:ilvl="0" w:tplc="0419000F">
+      <w:start w:val="1"/>
+      <w:numFmt w:val="decimal"/>
+      <w:lvlText w:val="%1."/>
+      <w:lvlJc w:val="left"/>
+      <w:pPr>
+        <w:ind w:left="720" w:hanging="360"/>
+      </w:pPr>
+    </w:lvl>
+    <w:lvl w:ilvl="1" w:tplc="04190019" w:tentative="1">
+      <w:start w:val="1"/>
+      <w:numFmt w:val="lowerLetter"/>
+      <w:lvlText w:val="%2."/>
+      <w:lvlJc w:val="left"/>
+      <w:pPr>
+        <w:ind w:left="1440" w:hanging="360"/>
+      </w:pPr>
+    </w:lvl>
+    <w:lvl w:ilvl="2" w:tplc="0419001B" w:tentative="1">
+      <w:start w:val="1"/>
+      <w:numFmt w:val="lowerRoman"/>
+      <w:lvlText w:val="%3."/>
+      <w:lvlJc w:val="right"/>
+      <w:pPr>
+        <w:ind w:left="2160" w:hanging="180"/>
+      </w:pPr>
+    </w:lvl>
+    <w:lvl w:ilvl="3" w:tplc="0419000F" w:tentative="1">
+      <w:start w:val="1"/>
+      <w:numFmt w:val="decimal"/>
+      <w:lvlText w:val="%4."/>
+      <w:lvlJc w:val="left"/>
+      <w:pPr>
+        <w:ind w:left="2880" w:hanging="360"/>
+      </w:pPr>
+    </w:lvl>
+    <w:lvl w:ilvl="4" w:tplc="04190019" w:tentative="1">
+      <w:start w:val="1"/>
+      <w:numFmt w:val="lowerLetter"/>
+      <w:lvlText w:val="%5."/>
+      <w:lvlJc w:val="left"/>
+      <w:pPr>
+        <w:ind w:left="3600" w:hanging="360"/>
+      </w:pPr>
+    </w:lvl>
+    <w:lvl w:ilvl="5" w:tplc="0419001B" w:tentative="1">
+      <w:start w:val="1"/>
+      <w:numFmt w:val="lowerRoman"/>
+      <w:lvlText w:val="%6."/>
+      <w:lvlJc w:val="right"/>
+      <w:pPr>
+        <w:ind w:left="4320" w:hanging="180"/>
+      </w:pPr>
+    </w:lvl>
+    <w:lvl w:ilvl="6" w:tplc="0419000F" w:tentative="1">
+      <w:start w:val="1"/>
+      <w:numFmt w:val="decimal"/>
+      <w:lvlText w:val="%7."/>
+      <w:lvlJc w:val="left"/>
+      <w:pPr>
+        <w:ind w:left="5040" w:hanging="360"/>
+      </w:pPr>
+    </w:lvl>
+    <w:lvl w:ilvl="7" w:tplc="04190019" w:tentative="1">
+      <w:start w:val="1"/>
+      <w:numFmt w:val="lowerLetter"/>
+      <w:lvlText w:val="%8."/>
+      <w:lvlJc w:val="left"/>
+      <w:pPr>
+        <w:ind w:left="5760" w:hanging="360"/>
+      </w:pPr>
+    </w:lvl>
+    <w:lvl w:ilvl="8" w:tplc="0419001B" w:tentative="1">
+      <w:start w:val="1"/>
+      <w:numFmt w:val="lowerRoman"/>
+      <w:lvlText w:val="%9."/>
+      <w:lvlJc w:val="right"/>
+      <w:pPr>
+        <w:ind w:left="6480" w:hanging="180"/>
+      </w:pPr>
+    </w:lvl>
+  </w:abstractNum>
+  <w:abstractNum w:abstractNumId="9">
+    <w:nsid w:val="60FE4A11"/>
+    <w:multiLevelType w:val="hybridMultilevel"/>
+    <w:tmpl w:val="8042E368"/>
+    <w:lvl w:ilvl="0" w:tplc="0419000F">
+      <w:start w:val="1"/>
+      <w:numFmt w:val="decimal"/>
+      <w:lvlText w:val="%1."/>
+      <w:lvlJc w:val="left"/>
+      <w:pPr>
+        <w:ind w:left="720" w:hanging="360"/>
+      </w:pPr>
+    </w:lvl>
+    <w:lvl w:ilvl="1" w:tplc="04190019" w:tentative="1">
+      <w:start w:val="1"/>
+      <w:numFmt w:val="lowerLetter"/>
+      <w:lvlText w:val="%2."/>
+      <w:lvlJc w:val="left"/>
+      <w:pPr>
+        <w:ind w:left="1440" w:hanging="360"/>
+      </w:pPr>
+    </w:lvl>
+    <w:lvl w:ilvl="2" w:tplc="0419001B" w:tentative="1">
+      <w:start w:val="1"/>
+      <w:numFmt w:val="lowerRoman"/>
+      <w:lvlText w:val="%3."/>
+      <w:lvlJc w:val="right"/>
+      <w:pPr>
+        <w:ind w:left="2160" w:hanging="180"/>
+      </w:pPr>
+    </w:lvl>
+    <w:lvl w:ilvl="3" w:tplc="0419000F" w:tentative="1">
+      <w:start w:val="1"/>
+      <w:numFmt w:val="decimal"/>
+      <w:lvlText w:val="%4."/>
+      <w:lvlJc w:val="left"/>
+      <w:pPr>
+        <w:ind w:left="2880" w:hanging="360"/>
+      </w:pPr>
+    </w:lvl>
+    <w:lvl w:ilvl="4" w:tplc="04190019" w:tentative="1">
+      <w:start w:val="1"/>
+      <w:numFmt w:val="lowerLetter"/>
+      <w:lvlText w:val="%5."/>
+      <w:lvlJc w:val="left"/>
+      <w:pPr>
+        <w:ind w:left="3600" w:hanging="360"/>
+      </w:pPr>
+    </w:lvl>
+    <w:lvl w:ilvl="5" w:tplc="0419001B" w:tentative="1">
+      <w:start w:val="1"/>
+      <w:numFmt w:val="lowerRoman"/>
+      <w:lvlText w:val="%6."/>
+      <w:lvlJc w:val="right"/>
+      <w:pPr>
+        <w:ind w:left="4320" w:hanging="180"/>
+      </w:pPr>
+    </w:lvl>
+    <w:lvl w:ilvl="6" w:tplc="0419000F" w:tentative="1">
+      <w:start w:val="1"/>
+      <w:numFmt w:val="decimal"/>
+      <w:lvlText w:val="%7."/>
+      <w:lvlJc w:val="left"/>
+      <w:pPr>
+        <w:ind w:left="5040" w:hanging="360"/>
+      </w:pPr>
+    </w:lvl>
+    <w:lvl w:ilvl="7" w:tplc="04190019" w:tentative="1">
+      <w:start w:val="1"/>
+      <w:numFmt w:val="lowerLetter"/>
+      <w:lvlText w:val="%8."/>
+      <w:lvlJc w:val="left"/>
+      <w:pPr>
+        <w:ind w:left="5760" w:hanging="360"/>
+      </w:pPr>
+    </w:lvl>
+    <w:lvl w:ilvl="8" w:tplc="0419001B" w:tentative="1">
+      <w:start w:val="1"/>
+      <w:numFmt w:val="lowerRoman"/>
+      <w:lvlText w:val="%9."/>
+      <w:lvlJc w:val="right"/>
+      <w:pPr>
+        <w:ind w:left="6480" w:hanging="180"/>
+      </w:pPr>
+    </w:lvl>
+  </w:abstractNum>
+  <w:abstractNum w:abstractNumId="10">
     <w:nsid w:val="663728D1"/>
     <w:multiLevelType w:val="hybridMultilevel"/>
     <w:tmpl w:val="2834C0A2"/>
@@ -1630,7 +2551,7 @@
       </w:pPr>
     </w:lvl>
   </w:abstractNum>
-  <w:abstractNum w:abstractNumId="5">
+  <w:abstractNum w:abstractNumId="11">
     <w:nsid w:val="6A5E7928"/>
     <w:multiLevelType w:val="hybridMultilevel"/>
     <w:tmpl w:val="A60811D2"/>
@@ -1716,7 +2637,7 @@
       </w:pPr>
     </w:lvl>
   </w:abstractNum>
-  <w:abstractNum w:abstractNumId="6">
+  <w:abstractNum w:abstractNumId="12">
     <w:nsid w:val="6BC70EB1"/>
     <w:multiLevelType w:val="multilevel"/>
     <w:tmpl w:val="8968E866"/>
@@ -1804,25 +2725,43 @@
     </w:lvl>
   </w:abstractNum>
   <w:num w:numId="1">
+    <w:abstractNumId w:val="12"/>
+  </w:num>
+  <w:num w:numId="2">
+    <w:abstractNumId w:val="1"/>
+  </w:num>
+  <w:num w:numId="3">
+    <w:abstractNumId w:val="7"/>
+  </w:num>
+  <w:num w:numId="4">
+    <w:abstractNumId w:val="3"/>
+  </w:num>
+  <w:num w:numId="5">
+    <w:abstractNumId w:val="4"/>
+  </w:num>
+  <w:num w:numId="6">
+    <w:abstractNumId w:val="11"/>
+  </w:num>
+  <w:num w:numId="7">
+    <w:abstractNumId w:val="10"/>
+  </w:num>
+  <w:num w:numId="8">
+    <w:abstractNumId w:val="5"/>
+  </w:num>
+  <w:num w:numId="9">
     <w:abstractNumId w:val="6"/>
   </w:num>
-  <w:num w:numId="2">
-    <w:abstractNumId w:val="0"/>
-  </w:num>
-  <w:num w:numId="3">
-    <w:abstractNumId w:val="3"/>
-  </w:num>
-  <w:num w:numId="4">
-    <w:abstractNumId w:val="1"/>
-  </w:num>
-  <w:num w:numId="5">
+  <w:num w:numId="10">
     <w:abstractNumId w:val="2"/>
   </w:num>
-  <w:num w:numId="6">
-    <w:abstractNumId w:val="5"/>
+  <w:num w:numId="11">
+    <w:abstractNumId w:val="9"/>
   </w:num>
-  <w:num w:numId="7">
-    <w:abstractNumId w:val="4"/>
+  <w:num w:numId="12">
+    <w:abstractNumId w:val="8"/>
+  </w:num>
+  <w:num w:numId="13">
+    <w:abstractNumId w:val="0"/>
   </w:num>
 </w:numbering>
 </file>

</xml_diff>